<commit_message>
incorporating co-author revisions - WIP
</commit_message>
<xml_diff>
--- a/manuscript/dfs-mdp-manuscript.docx
+++ b/manuscript/dfs-mdp-manuscript.docx
@@ -45,7 +45,7 @@
         <w:pStyle w:val="Date"/>
       </w:pPr>
       <w:r>
-        <w:t xml:space="preserve">2021-08-22</w:t>
+        <w:t xml:space="preserve">2021-08-28</w:t>
       </w:r>
     </w:p>
     <w:p>
@@ -1593,7 +1593,7 @@
         <w:pStyle w:val="FirstParagraph"/>
       </w:pPr>
       <w:r>
-        <w:t xml:space="preserve">Understanding the drivers and dynamics of tipping points in social-environmental systems is critical to designing effective policy interventions in numerous environmental contexts. Using adoption of agricultural diversification practices as a case study, we show how tipping points in ecological states and their corresponding ecosystem services can emerge purely from the temporal feedbacks between human decisions and ecological responses. We show that the temporal mechanisms driving these observed bistable patterns in social-environmental systems have important implications for agricultural policy.</w:t>
+        <w:t xml:space="preserve">Understanding the mechanisms of tipping points in social-ecological systems is critical to designing effective policy interventions in numerous environmental contexts. Using adoption of agricultural diversification practices as a case study, we show how tipping points in social-ecological systems can emerge purely from the temporal feedbacks between human decisions and ecological responses. Further, we explore why this matters for the design of incentive programs to promote farmers’ transition towards sustainable agriculture. We present a flexible model framework that can be built on to address numerous questions in social-ecological systems and environmental policy.</w:t>
       </w:r>
     </w:p>
     <w:p>
@@ -1771,7 +1771,7 @@
         <w:pStyle w:val="BodyText"/>
       </w:pPr>
       <w:r>
-        <w:t xml:space="preserve">Agriculture is a particularly interesting case for exploring time lags in social-ecological systems because ecological responses to management actions (such as planting hedgerows) happen slowly, often taking years to return ecological benefits that exceed the timeframe of investments. While agriculture is a key driver of anthropogenic ecological change (</w:t>
+        <w:t xml:space="preserve">Agriculture is a particularly interesting case for exploring time lags in social-ecological systems because ecological responses to management actions in these systems (such as planting hedgerows) happen slowly, often taking years to return ecological benefits that exceed the timeframe of investments. While agriculture is a key driver of anthropogenic ecological change (</w:t>
       </w:r>
       <w:r>
         <w:t xml:space="preserve">13</w:t>
@@ -1803,7 +1803,7 @@
         <w:pStyle w:val="BodyText"/>
       </w:pPr>
       <w:r>
-        <w:t xml:space="preserve">While adoption of sustainable farm management practices encompasses a continuum of actions and outcomes, suites of practices are often used together in a package, coalescing around distinct stable states or</w:t>
+        <w:t xml:space="preserve">While adoption of diversified farm management practices encompasses a continuum of actions and outcomes, suites of practices are often used together in a package, coalescing around distinct stable states or</w:t>
       </w:r>
       <w:r>
         <w:t xml:space="preserve"> </w:t>
@@ -1893,13 +1893,13 @@
         <w:t xml:space="preserve"> </w:t>
       </w:r>
       <w:r>
-        <w:t xml:space="preserve">In other words, the existence of two distinct stable states in agriculture – defined by high levels of biodiversity and associated ecosystem services on one hand and low-levels of biodiversity and comparatively high synthetic inputs on the other – cannot be explained in conventional models without assuming complex structural dynamics.</w:t>
-      </w:r>
-      <w:r>
-        <w:t xml:space="preserve"> </w:t>
-      </w:r>
-      <w:r>
-        <w:t xml:space="preserve">While non-monotonic assumptions are often reasonable in some scenarios, these equilibrium explanations overlook the temporal component of both the ecological and decision processes central to agricultural SES.</w:t>
+        <w:t xml:space="preserve">In other words, the existence of distinct stable states in agriculture – defined by high levels of biodiversity and associated ecosystem services on one hand and low-levels of biodiversity and comparatively high synthetic inputs on the other – cannot be explained in conventional models without assuming complex structural dynamics.</w:t>
+      </w:r>
+      <w:r>
+        <w:t xml:space="preserve"> </w:t>
+      </w:r>
+      <w:r>
+        <w:t xml:space="preserve">While non-monotonic assumptions are often reasonable, these equilibrium explanations overlook the temporal component of both the ecological and decision processes central to agricultural SES.</w:t>
       </w:r>
     </w:p>
     <w:p>
@@ -1907,7 +1907,7 @@
         <w:pStyle w:val="BodyText"/>
       </w:pPr>
       <w:r>
-        <w:t xml:space="preserve">Markov Decision Processes (MDP) provide a convenient mathematical framework for modeling decision making (</w:t>
+        <w:t xml:space="preserve">Markov Decision Processes (MDP) provide a convenient mathematical framework for modeling decision making as part of a stochastic environment (</w:t>
       </w:r>
       <w:r>
         <w:t xml:space="preserve">20</w:t>
@@ -2089,13 +2089,25 @@
         <w:pStyle w:val="FirstParagraph"/>
       </w:pPr>
       <w:r>
-        <w:t xml:space="preserve">We developed a model …..</w:t>
-      </w:r>
-      <w:r>
-        <w:t xml:space="preserve"> </w:t>
-      </w:r>
-      <w:r>
-        <w:t xml:space="preserve">In our model at each time step the farmer takes an</w:t>
+        <w:t xml:space="preserve">Modeling the adoption of diversification practices and the resultant ecosystem services as a Markov Decision Process requires that we first define a set of available</w:t>
+      </w:r>
+      <w:r>
+        <w:t xml:space="preserve"> </w:t>
+      </w:r>
+      <w:r>
+        <w:t xml:space="preserve">“</w:t>
+      </w:r>
+      <w:r>
+        <w:t xml:space="preserve">actions</w:t>
+      </w:r>
+      <w:r>
+        <w:t xml:space="preserve">”</w:t>
+      </w:r>
+      <w:r>
+        <w:t xml:space="preserve"> </w:t>
+      </w:r>
+      <w:r>
+        <w:t xml:space="preserve">(or decisions) and a set of possible system states. In our model at each time step the farmer takes an</w:t>
       </w:r>
       <w:r>
         <w:t xml:space="preserve"> </w:t>
@@ -3147,7 +3159,7 @@
         <w:pStyle w:val="BodyText"/>
       </w:pPr>
       <w:r>
-        <w:t xml:space="preserve">We find that after following the optimal decision strategy (infinite horizon) for 20 decision cycles, agents have largely settled into two stable ecosystem states, with some farms transitioning to more simplified (lower levels of ecosystem services) farming systems, and others to more diversified (higher levels ecosystem services) systems (Figure 2B and 2C).</w:t>
+        <w:t xml:space="preserve">We find that after following the optimal decision strategy (assuming an infinite decision horizon) for 20 decision cycles, agents have largely settled into two stable ecosystem states, with some farms transitioning to more simplified (lower levels of ecosystem services) farming systems, and others to more diversified (higher levels ecosystem services) systems (Figure 2B and 2C).</w:t>
       </w:r>
     </w:p>
     <w:p>
@@ -3933,7 +3945,7 @@
           <wp:inline>
             <wp:extent cx="5334000" cy="1892709"/>
             <wp:effectExtent b="0" l="0" r="0" t="0"/>
-            <wp:docPr descr="Table 1: Table of the main model predictions, evidence in support of the pattern, value added of the temporal mechanism and minimal assumptions." title="" id="1" name="Picture"/>
+            <wp:docPr descr="(Table 1) Table of the main model predictions, evidence in support of the pattern, value added of the temporal mechanism and minimal assumptions." title="" id="1" name="Picture"/>
             <a:graphic>
               <a:graphicData uri="http://schemas.openxmlformats.org/drawingml/2006/picture">
                 <pic:pic>
@@ -3976,7 +3988,7 @@
         <w:pStyle w:val="ImageCaption"/>
       </w:pPr>
       <w:r>
-        <w:t xml:space="preserve">Table 1: Table of the main model predictions, evidence in support of the pattern, value added of the temporal mechanism and minimal assumptions.</w:t>
+        <w:t xml:space="preserve">(Table 1) Table of the main model predictions, evidence in support of the pattern, value added of the temporal mechanism and minimal assumptions.</w:t>
       </w:r>
     </w:p>
     <w:p>
@@ -4135,7 +4147,7 @@
         <w:t xml:space="preserve"> </w:t>
       </w:r>
       <w:r>
-        <w:t xml:space="preserve">Rather, the perceived stability of incentive programs over time may be an important driver of adoption. This dynamic can be overlooked when the temporal rates of coupled dynamics in social-environmental systems are not considered. If farmers expect a stable source of support over a significant time period, they may decide it is worthwhile to experiment and persist with a new practice that may not provide observable benefits for many years (</w:t>
+        <w:t xml:space="preserve">Rather, the perceived stability of incentive programs may be an important driver of adoption. This dynamic can be overlooked when the temporal rates of coupled dynamics in social-environmental systems are not considered. If farmers expect a stable source of support over a significant time period, they may decide it is worthwhile to experiment and persist with a new practice that may not provide observable benefits for many years (</w:t>
       </w:r>
       <w:r>
         <w:t xml:space="preserve">36</w:t>
@@ -4167,7 +4179,61 @@
         <w:pStyle w:val="BodyText"/>
       </w:pPr>
       <w:r>
-        <w:t xml:space="preserve">cost-sharing is a significant barrier for many farmers, especially those who are not very financially stable or prosperous. In theory, asking farmers to share the costs can create more of a pressure to commit to the practice – it screens out farmers who aren’t prepared to do this. But It also creates an exclusionary obstacle if the cost-sharing is unequal (with the grower bearing most of the costs) or even the shared cost is significant. So, initial conditions really do matter – we need to look at the farmer’s starting position and the first several years of a cycle.</w:t>
+        <w:t xml:space="preserve">This finding is particularly relevant to the design of government payment programs and suggests that smaller payments can be highly effective in encouraging adoption of diversification practices (or other ecosystem service promoting practices) when distributed over long time horizons.</w:t>
+      </w:r>
+      <w:r>
+        <w:t xml:space="preserve"> </w:t>
+      </w:r>
+      <w:r>
+        <w:t xml:space="preserve">Small payments over a longer time-frame also constitute a lower total cost to the government when considering even modest discount rates. Surprisingly little research has focused on the role of time in incentive programs and on whether changes in farmer behavior persists once conservation or ecosystem services payments end.</w:t>
+      </w:r>
+      <w:r>
+        <w:t xml:space="preserve"> </w:t>
+      </w:r>
+      <w:r>
+        <w:t xml:space="preserve">One study found that when landowners were unable to re-enroll in a waterbird habitat program in northern California due to 3 year period limits, participant numbers declined and farmers persisted less with their practices (</w:t>
+      </w:r>
+      <w:r>
+        <w:t xml:space="preserve">37</w:t>
+      </w:r>
+      <w:r>
+        <w:t xml:space="preserve">).</w:t>
+      </w:r>
+      <w:r>
+        <w:t xml:space="preserve"> </w:t>
+      </w:r>
+      <w:r>
+        <w:t xml:space="preserve">Other studies have found that growers can readily switch back land that is left unused in return for payments via the federal Conservation Reserve Program to</w:t>
+      </w:r>
+      <w:r>
+        <w:t xml:space="preserve"> </w:t>
+      </w:r>
+      <w:r>
+        <w:t xml:space="preserve">‘</w:t>
+      </w:r>
+      <w:r>
+        <w:t xml:space="preserve">more valuable</w:t>
+      </w:r>
+      <w:r>
+        <w:t xml:space="preserve">’</w:t>
+      </w:r>
+      <w:r>
+        <w:t xml:space="preserve"> </w:t>
+      </w:r>
+      <w:r>
+        <w:t xml:space="preserve">productive uses (e.g. corn ethanol (</w:t>
+      </w:r>
+      <w:r>
+        <w:t xml:space="preserve">38</w:t>
+      </w:r>
+      <w:r>
+        <w:t xml:space="preserve">)). In the later example, growers abandon their conservation practices as the payment loses its perceived value relative to growing corn for ethanol.</w:t>
+      </w:r>
+      <w:r>
+        <w:t xml:space="preserve"> </w:t>
+      </w:r>
+      <w:r>
+        <w:t xml:space="preserve">If growers knew that the incentives varied over time in response to competing market values they might be more likely to maintain practices.</w:t>
       </w:r>
     </w:p>
     <w:p>
@@ -4175,22 +4241,28 @@
         <w:pStyle w:val="BodyText"/>
       </w:pPr>
       <w:r>
-        <w:t xml:space="preserve">This finding is particularly relevant to the design of government payment programs and suggests that smaller payments can be highly effective in encouraging adoption of diversification practices (or other ecosystem service promoting practices) when distributed over long time horizons.</w:t>
-      </w:r>
-      <w:r>
-        <w:t xml:space="preserve"> </w:t>
-      </w:r>
-      <w:r>
-        <w:t xml:space="preserve">Small payments over a longer time-frame also constitute a lower total cost to the government when considering even modest discount rates. Surprisingly little research has focused on the role of time in incentive programs and on whether changes in farmer behavior persists once conservation or ecosystem services payments end.</w:t>
-      </w:r>
-      <w:r>
-        <w:t xml:space="preserve"> </w:t>
-      </w:r>
-      <w:r>
-        <w:t xml:space="preserve">One study found that when landowners were unable to re-enroll in a waterbird habitat program in northern California due to 3 year period limits, participant numbers declined and farmers persisted less with their practices (</w:t>
-      </w:r>
-      <w:r>
-        <w:t xml:space="preserve">37</w:t>
+        <w:t xml:space="preserve">A number of federal government programs provide incentives to farmers over long time periods.</w:t>
+      </w:r>
+      <w:r>
+        <w:t xml:space="preserve"> </w:t>
+      </w:r>
+      <w:r>
+        <w:t xml:space="preserve">For example, the US Department of Agriculture (USDA) manages a Conservation Stewardship Program (CSP) that helps growers build on their existing conservation practices by developing a plan to implement practices that improve a wide range of on-farm conditions, from soils to biodiversity.</w:t>
+      </w:r>
+      <w:r>
+        <w:t xml:space="preserve"> </w:t>
+      </w:r>
+      <w:r>
+        <w:t xml:space="preserve">CSP offers a 5-year contract – potentially renewed for 5 years more – that pays farmers an annual amount in return for their agreeing to implement a customized conservation plan co-created with a USDA agent. In contrast, USDA also manages the Environmental Quality Improvement Program (EQIP), which similarly supports on-farm diversification practices. Contracts usually last 1-3 years but may go to 10 years.</w:t>
+      </w:r>
+      <w:r>
+        <w:t xml:space="preserve"> </w:t>
+      </w:r>
+      <w:r>
+        <w:t xml:space="preserve">Payment rates are reviewed and changed annually; certain practices may receive sizable assistance but rates can be unstable over time (</w:t>
+      </w:r>
+      <w:r>
+        <w:t xml:space="preserve">39</w:t>
       </w:r>
       <w:r>
         <w:t xml:space="preserve">).</w:t>
@@ -4199,81 +4271,13 @@
         <w:t xml:space="preserve"> </w:t>
       </w:r>
       <w:r>
-        <w:t xml:space="preserve">Other studies have found that growers can readily switch back land that is left unused in return for payments via the federal Conservation Reserve Program to</w:t>
-      </w:r>
-      <w:r>
-        <w:t xml:space="preserve"> </w:t>
-      </w:r>
-      <w:r>
-        <w:t xml:space="preserve">‘</w:t>
-      </w:r>
-      <w:r>
-        <w:t xml:space="preserve">more valuable</w:t>
-      </w:r>
-      <w:r>
-        <w:t xml:space="preserve">’</w:t>
-      </w:r>
-      <w:r>
-        <w:t xml:space="preserve"> </w:t>
-      </w:r>
-      <w:r>
-        <w:t xml:space="preserve">productive uses (e.g. corn ethanol (</w:t>
-      </w:r>
-      <w:r>
-        <w:t xml:space="preserve">38</w:t>
-      </w:r>
-      <w:r>
-        <w:t xml:space="preserve">)). In the later example, growers abandon their conservation practices as the payment loses its perceived value relative to growing corn for ethanol.</w:t>
-      </w:r>
-      <w:r>
-        <w:t xml:space="preserve"> </w:t>
-      </w:r>
-      <w:r>
-        <w:t xml:space="preserve">If growers knew that the incentives varied over time in response to competing market values they might be more likely to maintain practices.</w:t>
-      </w:r>
-    </w:p>
-    <w:p>
-      <w:pPr>
-        <w:pStyle w:val="BodyText"/>
-      </w:pPr>
-      <w:r>
-        <w:t xml:space="preserve">A number of federal government programs provide incentives to farmers over long time periods.</w:t>
-      </w:r>
-      <w:r>
-        <w:t xml:space="preserve"> </w:t>
-      </w:r>
-      <w:r>
-        <w:t xml:space="preserve">For example, the US Department of Agriculture (USDA) manages a Conservation Stewardship Program (CSP) that helps growers build on their existing conservation practices by developing a plan to implement practices that improve a wide range of on-farm conditions, from soils to biodiversity.</w:t>
-      </w:r>
-      <w:r>
-        <w:t xml:space="preserve"> </w:t>
-      </w:r>
-      <w:r>
-        <w:t xml:space="preserve">CSP offers a 5-year contract – potentially renewed for 5 years more – that pays farmers an annual amount in return for their agreeing to implement a customized conservation plan co-created with a USDA agent. In contrast, USDA also manages the Environmental Quality Improvement Program (EQIP), which similarly supports on-farm diversification practices. Contracts usually last 1-3 years but may go to 10 years.</w:t>
-      </w:r>
-      <w:r>
-        <w:t xml:space="preserve"> </w:t>
-      </w:r>
-      <w:r>
-        <w:t xml:space="preserve">Payment rates are reviewed and changed annually; certain practices may receive sizable assistance but rates can be unstable over time (</w:t>
-      </w:r>
-      <w:r>
-        <w:t xml:space="preserve">39</w:t>
-      </w:r>
-      <w:r>
-        <w:t xml:space="preserve">).</w:t>
-      </w:r>
-      <w:r>
-        <w:t xml:space="preserve"> </w:t>
-      </w:r>
-      <w:r>
         <w:t xml:space="preserve">While both CSP and EQIP are heavily oversubscribed by farmers in many states, including California (</w:t>
       </w:r>
       <w:r>
         <w:t xml:space="preserve">40</w:t>
       </w:r>
       <w:r>
-        <w:t xml:space="preserve">), it is still too soon to determine whether the differing longevity of these programs will impact the durability of diversification practices.</w:t>
+        <w:t xml:space="preserve">), it is still too soon to determine whether the differing longevity of these programs will impact the durability of diversification practices. It is worth considering that cost-sharing can act a significant barrier for many farmers, especially those who are not financially stable. As our model captures, cost sharing can create an exclusionary obstacle if the cost-sharing is unequal (with the grower bearing most of the costs) or too significant relative to benefits (Figure 3A bottom panel).</w:t>
       </w:r>
     </w:p>
     <w:p>

</xml_diff>